<commit_message>
- Update lab1 reports.
</commit_message>
<xml_diff>
--- a/Reports/1.docx
+++ b/Reports/1.docx
@@ -485,9 +485,9 @@
         <w:tblLook w:val="04A0" w:firstRow="1" w:lastRow="0" w:firstColumn="1" w:lastColumn="0" w:noHBand="0" w:noVBand="1"/>
       </w:tblPr>
       <w:tblGrid>
-        <w:gridCol w:w="3036"/>
-        <w:gridCol w:w="4780"/>
-        <w:gridCol w:w="2888"/>
+        <w:gridCol w:w="2974"/>
+        <w:gridCol w:w="4684"/>
+        <w:gridCol w:w="2830"/>
       </w:tblGrid>
       <w:tr>
         <w:tc>
@@ -4301,25 +4301,7 @@
           <w:szCs w:val="28"/>
           <w:lang w:val="uk-UA"/>
         </w:rPr>
-        <w:t>Згенеруємо пару ключів для підключення</w:t>
-      </w:r>
-      <w:r>
-        <w:rPr>
-          <w:rFonts w:ascii="Times New Roman" w:hAnsi="Times New Roman" w:cs="Times New Roman"/>
-          <w:sz w:val="28"/>
-          <w:szCs w:val="28"/>
-          <w:lang w:val="uk-UA"/>
-        </w:rPr>
-        <w:t>, з</w:t>
-      </w:r>
-      <w:r>
-        <w:rPr>
-          <w:rFonts w:ascii="Times New Roman" w:hAnsi="Times New Roman" w:cs="Times New Roman"/>
-          <w:sz w:val="28"/>
-          <w:szCs w:val="28"/>
-          <w:lang w:val="uk-UA"/>
-        </w:rPr>
-        <w:t>авантажимо приватний ключ на локальний пристрій</w:t>
+        <w:t>Згенеруємо пару ключів для підключення, завантажимо приватний ключ на локальний пристрій</w:t>
       </w:r>
       <w:r>
         <w:rPr>
@@ -4493,16 +4475,7 @@
           <w:szCs w:val="28"/>
           <w:lang w:val="uk-UA"/>
         </w:rPr>
-        <w:t>Дозволимо HTTP-трафік, щоб забезпечити доступ до веб-застосунку</w:t>
-      </w:r>
-      <w:r>
-        <w:rPr>
-          <w:rFonts w:ascii="Times New Roman" w:hAnsi="Times New Roman" w:cs="Times New Roman"/>
-          <w:sz w:val="28"/>
-          <w:szCs w:val="28"/>
-          <w:lang w:val="uk-UA"/>
-        </w:rPr>
-        <w:t>;</w:t>
+        <w:t>Дозволимо HTTP-трафік, щоб забезпечити доступ до веб-застосунку;</w:t>
       </w:r>
     </w:p>
     <w:p>
@@ -5547,16 +5520,7 @@
           <w:szCs w:val="28"/>
           <w:lang w:val="uk-UA"/>
         </w:rPr>
-        <w:t xml:space="preserve"> для використання у CLI або інших інструментах</w:t>
-      </w:r>
-      <w:r>
-        <w:rPr>
-          <w:rFonts w:ascii="Times New Roman" w:hAnsi="Times New Roman" w:cs="Times New Roman"/>
-          <w:sz w:val="28"/>
-          <w:szCs w:val="28"/>
-          <w:lang w:val="uk-UA"/>
-        </w:rPr>
-        <w:t>;</w:t>
+        <w:t xml:space="preserve"> для використання у CLI або інших інструментах;</w:t>
       </w:r>
     </w:p>
     <w:p>
@@ -5844,16 +5808,7 @@
           <w:szCs w:val="28"/>
           <w:lang w:val="uk-UA"/>
         </w:rPr>
-        <w:t>, отриману з розділу "Інформація про підключення"</w:t>
-      </w:r>
-      <w:r>
-        <w:rPr>
-          <w:rFonts w:ascii="Times New Roman" w:hAnsi="Times New Roman" w:cs="Times New Roman"/>
-          <w:sz w:val="28"/>
-          <w:szCs w:val="28"/>
-          <w:lang w:val="uk-UA"/>
-        </w:rPr>
-        <w:t>;</w:t>
+        <w:t>, отриману з розділу "Інформація про підключення";</w:t>
       </w:r>
     </w:p>
     <w:p>
@@ -6020,6 +5975,7 @@
       <w:r>
         <w:rPr>
           <w:rFonts w:ascii="Times New Roman" w:hAnsi="Times New Roman" w:cs="Times New Roman"/>
+          <w:noProof/>
           <w:sz w:val="28"/>
           <w:szCs w:val="28"/>
           <w:lang w:val="uk-UA"/>
@@ -6746,6 +6702,7 @@
       <w:r>
         <w:rPr>
           <w:rFonts w:ascii="Times New Roman" w:hAnsi="Times New Roman" w:cs="Times New Roman"/>
+          <w:noProof/>
           <w:sz w:val="28"/>
           <w:szCs w:val="28"/>
           <w:lang w:val="uk-UA"/>
@@ -6873,25 +6830,7 @@
           <w:szCs w:val="28"/>
           <w:lang w:val="uk-UA"/>
         </w:rPr>
-        <w:t xml:space="preserve">. </w:t>
-      </w:r>
-      <w:r>
-        <w:rPr>
-          <w:rFonts w:ascii="Times New Roman" w:hAnsi="Times New Roman" w:cs="Times New Roman"/>
-          <w:sz w:val="28"/>
-          <w:szCs w:val="28"/>
-          <w:lang w:val="uk-UA"/>
-        </w:rPr>
-        <w:t>Увійдемо в обліковий запис за допомогою команди</w:t>
-      </w:r>
-      <w:r>
-        <w:rPr>
-          <w:rFonts w:ascii="Times New Roman" w:hAnsi="Times New Roman" w:cs="Times New Roman"/>
-          <w:sz w:val="28"/>
-          <w:szCs w:val="28"/>
-          <w:lang w:val="uk-UA"/>
-        </w:rPr>
-        <w:t xml:space="preserve"> «</w:t>
+        <w:t>. Увійдемо в обліковий запис за допомогою команди «</w:t>
       </w:r>
       <w:proofErr w:type="spellStart"/>
       <w:r>
@@ -7268,16 +7207,7 @@
           <w:szCs w:val="28"/>
           <w:lang w:val="uk-UA"/>
         </w:rPr>
-        <w:t xml:space="preserve"> для створення Docker-образу, використовуючи команду</w:t>
-      </w:r>
-      <w:r>
-        <w:rPr>
-          <w:rFonts w:ascii="Times New Roman" w:hAnsi="Times New Roman" w:cs="Times New Roman"/>
-          <w:sz w:val="28"/>
-          <w:szCs w:val="28"/>
-          <w:lang w:val="uk-UA"/>
-        </w:rPr>
-        <w:t xml:space="preserve"> </w:t>
+        <w:t xml:space="preserve"> для створення Docker-образу, використовуючи команду </w:t>
       </w:r>
       <w:r>
         <w:rPr>
@@ -7560,16 +7490,7 @@
           <w:szCs w:val="28"/>
           <w:lang w:val="uk-UA"/>
         </w:rPr>
-        <w:t>, щоб використати його для розгортання на EC2</w:t>
-      </w:r>
-      <w:r>
-        <w:rPr>
-          <w:rFonts w:ascii="Times New Roman" w:hAnsi="Times New Roman" w:cs="Times New Roman"/>
-          <w:sz w:val="28"/>
-          <w:szCs w:val="28"/>
-          <w:lang w:val="uk-UA"/>
-        </w:rPr>
-        <w:t xml:space="preserve"> </w:t>
+        <w:t xml:space="preserve">, щоб використати його для розгортання на EC2 </w:t>
       </w:r>
       <w:r>
         <w:rPr>
@@ -7859,16 +7780,7 @@
           <w:szCs w:val="28"/>
           <w:lang w:val="uk-UA"/>
         </w:rPr>
-        <w:t>Запустимо застосунок як Docker-контейнер на EC2 за допомогою команди</w:t>
-      </w:r>
-      <w:r>
-        <w:rPr>
-          <w:rFonts w:ascii="Times New Roman" w:hAnsi="Times New Roman" w:cs="Times New Roman"/>
-          <w:sz w:val="28"/>
-          <w:szCs w:val="28"/>
-          <w:lang w:val="uk-UA"/>
-        </w:rPr>
-        <w:t xml:space="preserve"> </w:t>
+        <w:t xml:space="preserve">Запустимо застосунок як Docker-контейнер на EC2 за допомогою команди </w:t>
       </w:r>
       <w:r>
         <w:rPr>
@@ -7999,16 +7911,7 @@
           <w:szCs w:val="28"/>
           <w:lang w:val="uk-UA"/>
         </w:rPr>
-        <w:t xml:space="preserve"> для автоматичного оновлення контейнерів</w:t>
-      </w:r>
-      <w:r>
-        <w:rPr>
-          <w:rFonts w:ascii="Times New Roman" w:hAnsi="Times New Roman" w:cs="Times New Roman"/>
-          <w:sz w:val="28"/>
-          <w:szCs w:val="28"/>
-          <w:lang w:val="uk-UA"/>
-        </w:rPr>
-        <w:t xml:space="preserve"> </w:t>
+        <w:t xml:space="preserve"> для автоматичного оновлення контейнерів </w:t>
       </w:r>
       <w:r>
         <w:rPr>
@@ -8288,16 +8191,7 @@
           <w:szCs w:val="28"/>
           <w:lang w:val="uk-UA"/>
         </w:rPr>
-        <w:t xml:space="preserve">На сторінці AWS у вкладці створеного EC2-інстансу знайдемо поле </w:t>
-      </w:r>
-      <w:r>
-        <w:rPr>
-          <w:rFonts w:ascii="Times New Roman" w:hAnsi="Times New Roman" w:cs="Times New Roman"/>
-          <w:sz w:val="28"/>
-          <w:szCs w:val="28"/>
-          <w:lang w:val="uk-UA"/>
-        </w:rPr>
-        <w:t>«</w:t>
+        <w:t>На сторінці AWS у вкладці створеного EC2-інстансу знайдемо поле «</w:t>
       </w:r>
       <w:proofErr w:type="spellStart"/>
       <w:r>
@@ -8485,16 +8379,7 @@
           <w:szCs w:val="28"/>
           <w:lang w:val="uk-UA"/>
         </w:rPr>
-        <w:t>Якщо адреса за замовчуванням перенаправляє на HTTPS, виправимо її на HTTP. Застосунок успішно</w:t>
-      </w:r>
-      <w:r>
-        <w:rPr>
-          <w:rFonts w:ascii="Times New Roman" w:hAnsi="Times New Roman" w:cs="Times New Roman"/>
-          <w:sz w:val="28"/>
-          <w:szCs w:val="28"/>
-          <w:lang w:val="uk-UA"/>
-        </w:rPr>
-        <w:t xml:space="preserve"> працює</w:t>
+        <w:t>Якщо адреса за замовчуванням перенаправляє на HTTPS, виправимо її на HTTP. Застосунок успішно працює</w:t>
       </w:r>
       <w:r>
         <w:rPr>
@@ -10232,28 +10117,27 @@
     <w:p>
       <w:pPr>
         <w:spacing w:after="0" w:line="264" w:lineRule="auto"/>
-        <w:jc w:val="both"/>
-        <w:rPr>
-          <w:rFonts w:ascii="Times New Roman" w:hAnsi="Times New Roman" w:cs="Times New Roman"/>
-          <w:sz w:val="28"/>
-          <w:szCs w:val="28"/>
-          <w:lang w:val="uk-UA"/>
-        </w:rPr>
-      </w:pPr>
-      <w:r>
-        <w:rPr>
-          <w:rFonts w:ascii="Times New Roman" w:hAnsi="Times New Roman" w:cs="Times New Roman"/>
-          <w:noProof/>
+        <w:jc w:val="center"/>
+        <w:rPr>
+          <w:rFonts w:ascii="Times New Roman" w:hAnsi="Times New Roman" w:cs="Times New Roman"/>
+          <w:sz w:val="28"/>
+          <w:szCs w:val="28"/>
+          <w:lang w:val="uk-UA"/>
+        </w:rPr>
+      </w:pPr>
+      <w:r>
+        <w:rPr>
+          <w:rFonts w:ascii="Times New Roman" w:hAnsi="Times New Roman" w:cs="Times New Roman"/>
           <w:sz w:val="28"/>
           <w:szCs w:val="28"/>
           <w:lang w:val="uk-UA"/>
         </w:rPr>
         <w:lastRenderedPageBreak/>
         <w:drawing>
-          <wp:inline distT="0" distB="0" distL="0" distR="0" wp14:anchorId="708BF40D" wp14:editId="69D6C69B">
-            <wp:extent cx="6659880" cy="4069715"/>
-            <wp:effectExtent l="0" t="0" r="7620" b="6985"/>
-            <wp:docPr id="81" name="Picture 81"/>
+          <wp:inline distT="0" distB="0" distL="0" distR="0" wp14:anchorId="66F4C59E" wp14:editId="15F38AED">
+            <wp:extent cx="6422580" cy="4743450"/>
+            <wp:effectExtent l="0" t="0" r="0" b="0"/>
+            <wp:docPr id="12" name="Picture 12"/>
             <wp:cNvGraphicFramePr>
               <a:graphicFrameLocks xmlns:a="http://schemas.openxmlformats.org/drawingml/2006/main" noChangeAspect="1"/>
             </wp:cNvGraphicFramePr>
@@ -10273,7 +10157,7 @@
                   <pic:spPr>
                     <a:xfrm>
                       <a:off x="0" y="0"/>
-                      <a:ext cx="6659880" cy="4069715"/>
+                      <a:ext cx="6425168" cy="4745361"/>
                     </a:xfrm>
                     <a:prstGeom prst="rect">
                       <a:avLst/>
@@ -10329,16 +10213,7 @@
           <w:szCs w:val="28"/>
           <w:lang w:val="uk-UA"/>
         </w:rPr>
-        <w:t xml:space="preserve"> переглянемо результат у розділі GitHub Actions</w:t>
-      </w:r>
-      <w:r>
-        <w:rPr>
-          <w:rFonts w:ascii="Times New Roman" w:hAnsi="Times New Roman" w:cs="Times New Roman"/>
-          <w:sz w:val="28"/>
-          <w:szCs w:val="28"/>
-          <w:lang w:val="uk-UA"/>
-        </w:rPr>
-        <w:t>:</w:t>
+        <w:t xml:space="preserve"> переглянемо результат у розділі GitHub Actions:</w:t>
       </w:r>
     </w:p>
     <w:p>
@@ -10364,16 +10239,7 @@
           <w:szCs w:val="28"/>
           <w:lang w:val="uk-UA"/>
         </w:rPr>
-        <w:t>Переконаємося, що процес завершився успішно</w:t>
-      </w:r>
-      <w:r>
-        <w:rPr>
-          <w:rFonts w:ascii="Times New Roman" w:hAnsi="Times New Roman" w:cs="Times New Roman"/>
-          <w:sz w:val="28"/>
-          <w:szCs w:val="28"/>
-          <w:lang w:val="uk-UA"/>
-        </w:rPr>
-        <w:t>;</w:t>
+        <w:t>Переконаємося, що процес завершився успішно;</w:t>
       </w:r>
     </w:p>
     <w:p>
@@ -10439,22 +10305,13 @@
           <w:szCs w:val="28"/>
           <w:lang w:val="uk-UA"/>
         </w:rPr>
-        <w:t xml:space="preserve"> та з міткою часу)</w:t>
-      </w:r>
-      <w:r>
-        <w:rPr>
-          <w:rFonts w:ascii="Times New Roman" w:hAnsi="Times New Roman" w:cs="Times New Roman"/>
-          <w:sz w:val="28"/>
-          <w:szCs w:val="28"/>
-          <w:lang w:val="uk-UA"/>
-        </w:rPr>
-        <w:t>.</w:t>
-      </w:r>
-    </w:p>
-    <w:p>
-      <w:pPr>
-        <w:spacing w:after="0" w:line="264" w:lineRule="auto"/>
-        <w:jc w:val="both"/>
+        <w:t xml:space="preserve"> та з міткою часу).</w:t>
+      </w:r>
+    </w:p>
+    <w:p>
+      <w:pPr>
+        <w:spacing w:after="0" w:line="264" w:lineRule="auto"/>
+        <w:jc w:val="center"/>
         <w:rPr>
           <w:rFonts w:ascii="Times New Roman" w:hAnsi="Times New Roman" w:cs="Times New Roman"/>
           <w:sz w:val="28"/>
@@ -10471,8 +10328,8 @@
           <w:lang w:val="uk-UA"/>
         </w:rPr>
         <w:drawing>
-          <wp:inline distT="0" distB="0" distL="0" distR="0" wp14:anchorId="491572DF" wp14:editId="606E6A93">
-            <wp:extent cx="6659880" cy="4961890"/>
+          <wp:inline distT="0" distB="0" distL="0" distR="0" wp14:anchorId="491572DF" wp14:editId="34577733">
+            <wp:extent cx="5916930" cy="4408361"/>
             <wp:effectExtent l="0" t="0" r="7620" b="0"/>
             <wp:docPr id="82" name="Picture 82"/>
             <wp:cNvGraphicFramePr>
@@ -10494,7 +10351,7 @@
                   <pic:spPr>
                     <a:xfrm>
                       <a:off x="0" y="0"/>
-                      <a:ext cx="6659880" cy="4961890"/>
+                      <a:ext cx="5921247" cy="4411577"/>
                     </a:xfrm>
                     <a:prstGeom prst="rect">
                       <a:avLst/>
@@ -10871,11 +10728,10 @@
           <w:szCs w:val="28"/>
           <w:lang w:val="uk-UA"/>
         </w:rPr>
-        <w:lastRenderedPageBreak/>
         <w:drawing>
-          <wp:inline distT="0" distB="0" distL="0" distR="0" wp14:anchorId="3D6652CE" wp14:editId="19837A83">
-            <wp:extent cx="4201111" cy="3658111"/>
-            <wp:effectExtent l="0" t="0" r="0" b="0"/>
+          <wp:inline distT="0" distB="0" distL="0" distR="0" wp14:anchorId="3D6652CE" wp14:editId="183AB584">
+            <wp:extent cx="3762374" cy="3276082"/>
+            <wp:effectExtent l="0" t="0" r="0" b="635"/>
             <wp:docPr id="83" name="Picture 83"/>
             <wp:cNvGraphicFramePr>
               <a:graphicFrameLocks xmlns:a="http://schemas.openxmlformats.org/drawingml/2006/main" noChangeAspect="1"/>
@@ -10896,7 +10752,7 @@
                   <pic:spPr>
                     <a:xfrm>
                       <a:off x="0" y="0"/>
-                      <a:ext cx="4201111" cy="3658111"/>
+                      <a:ext cx="3768871" cy="3281739"/>
                     </a:xfrm>
                     <a:prstGeom prst="rect">
                       <a:avLst/>
@@ -10933,6 +10789,7 @@
           <w:szCs w:val="28"/>
           <w:lang w:val="uk-UA"/>
         </w:rPr>
+        <w:lastRenderedPageBreak/>
         <w:t>Закомітимо</w:t>
       </w:r>
       <w:proofErr w:type="spellEnd"/>

</xml_diff>